<commit_message>
Add location to Specs (#60) and description to Role Users (#59)
</commit_message>
<xml_diff>
--- a/spec/help/admin_guide.docx
+++ b/spec/help/admin_guide.docx
@@ -1096,17 +1096,17 @@
       </w:pPr>
       <w:bookmarkStart w:id="11" w:name="_Toc78379398"/>
       <w:bookmarkStart w:id="12" w:name="_Toc78379466"/>
-      <w:bookmarkStart w:id="13" w:name="_Toc55565546"/>
-      <w:bookmarkStart w:id="14" w:name="_Toc55565722"/>
-      <w:bookmarkStart w:id="15" w:name="_Toc55566290"/>
-      <w:bookmarkStart w:id="16" w:name="_Toc55572853"/>
-      <w:bookmarkStart w:id="17" w:name="_Toc119572707"/>
+      <w:bookmarkStart w:id="13" w:name="_Toc119572707"/>
+      <w:bookmarkStart w:id="14" w:name="_Toc55565546"/>
+      <w:bookmarkStart w:id="15" w:name="_Toc55565722"/>
+      <w:bookmarkStart w:id="16" w:name="_Toc55566290"/>
+      <w:bookmarkStart w:id="17" w:name="_Toc55572853"/>
       <w:r>
         <w:t>Overview</w:t>
       </w:r>
       <w:bookmarkEnd w:id="11"/>
       <w:bookmarkEnd w:id="12"/>
-      <w:bookmarkEnd w:id="17"/>
+      <w:bookmarkEnd w:id="13"/>
     </w:p>
     <w:p>
       <w:r>
@@ -1168,10 +1168,10 @@
         <w:pStyle w:val="Heading1"/>
       </w:pPr>
       <w:bookmarkStart w:id="18" w:name="_Toc119572708"/>
-      <w:bookmarkEnd w:id="13"/>
       <w:bookmarkEnd w:id="14"/>
       <w:bookmarkEnd w:id="15"/>
       <w:bookmarkEnd w:id="16"/>
+      <w:bookmarkEnd w:id="17"/>
       <w:r>
         <w:t>Login</w:t>
       </w:r>
@@ -1276,7 +1276,7 @@
     </w:p>
     <w:p>
       <w:r>
-        <w:object w:dxaOrig="8446" w:dyaOrig="7951" w14:anchorId="4BBF560B">
+        <w:object w:dxaOrig="8446" w:dyaOrig="8100" w14:anchorId="4BBF560B">
           <v:shapetype id="_x0000_t75" coordsize="21600,21600" o:spt="75" o:preferrelative="t" path="m@4@5l@4@11@9@11@9@5xe" filled="f" stroked="f">
             <v:stroke joinstyle="miter"/>
             <v:formulas>
@@ -1296,10 +1296,10 @@
             <v:path o:extrusionok="f" gradientshapeok="t" o:connecttype="rect"/>
             <o:lock v:ext="edit" aspectratio="t"/>
           </v:shapetype>
-          <v:shape id="_x0000_i1028" type="#_x0000_t75" style="width:465.75pt;height:422.25pt" o:ole="">
+          <v:shape id="_x0000_i1033" type="#_x0000_t75" style="width:465.75pt;height:429.75pt" o:ole="">
             <v:imagedata r:id="rId12" o:title=""/>
           </v:shape>
-          <o:OLEObject Type="Embed" ProgID="Visio.Drawing.15" ShapeID="_x0000_i1028" DrawAspect="Content" ObjectID="_1730185475" r:id="rId13"/>
+          <o:OLEObject Type="Embed" ProgID="Visio.Drawing.15" ShapeID="_x0000_i1033" DrawAspect="Content" ObjectID="_1761465388" r:id="rId13"/>
         </w:object>
       </w:r>
     </w:p>
@@ -1318,7 +1318,15 @@
         <w:t>Spec is the item being created</w:t>
       </w:r>
       <w:r>
-        <w:t>, approved and viewed. The workflow for spec processing in covered in the Spec System User Guide.</w:t>
+        <w:t xml:space="preserve">, </w:t>
+      </w:r>
+      <w:proofErr w:type="gramStart"/>
+      <w:r>
+        <w:t>approved</w:t>
+      </w:r>
+      <w:proofErr w:type="gramEnd"/>
+      <w:r>
+        <w:t xml:space="preserve"> and viewed. The workflow for spec processing in covered in the Spec System User Guide.</w:t>
       </w:r>
     </w:p>
     <w:p>
@@ -1457,8 +1465,13 @@
         </w:numPr>
       </w:pPr>
       <w:r>
-        <w:t>The amount of time since approval or extension when the spec will be automatically Obsolete</w:t>
-      </w:r>
+        <w:t xml:space="preserve">The amount of time since approval or extension when the spec will be automatically </w:t>
+      </w:r>
+      <w:proofErr w:type="gramStart"/>
+      <w:r>
+        <w:t>Obsolete</w:t>
+      </w:r>
+      <w:proofErr w:type="gramEnd"/>
     </w:p>
     <w:p>
       <w:pPr>
@@ -1540,7 +1553,15 @@
     </w:p>
     <w:p>
       <w:r>
-        <w:t>So the department Operations:Line1</w:t>
+        <w:t xml:space="preserve">So the department </w:t>
+      </w:r>
+      <w:proofErr w:type="gramStart"/>
+      <w:r>
+        <w:t>Operations:Line</w:t>
+      </w:r>
+      <w:proofErr w:type="gramEnd"/>
+      <w:r>
+        <w:t>1</w:t>
       </w:r>
       <w:r>
         <w:t xml:space="preserve"> will be expanded to include the signature requirements and the read all list for the departments: __Generic__, Operations</w:t>
@@ -1575,8 +1596,13 @@
         </w:numPr>
       </w:pPr>
       <w:r>
-        <w:t>The roles whose members may read confidential documents</w:t>
-      </w:r>
+        <w:t xml:space="preserve">The roles whose members may read confidential </w:t>
+      </w:r>
+      <w:proofErr w:type="gramStart"/>
+      <w:r>
+        <w:t>documents</w:t>
+      </w:r>
+      <w:proofErr w:type="gramEnd"/>
     </w:p>
     <w:p>
       <w:pPr>
@@ -1639,6 +1665,28 @@
     <w:p>
       <w:r>
         <w:t>When a role is used as a read list on the department, the list of users will be those allowed to read confidential specs in that department.</w:t>
+      </w:r>
+    </w:p>
+    <w:p>
+      <w:pPr>
+        <w:pStyle w:val="Heading2"/>
+      </w:pPr>
+      <w:r>
+        <w:t>Location</w:t>
+      </w:r>
+    </w:p>
+    <w:p>
+      <w:r>
+        <w:t>A spec can be assigned to zero or one location. This field is displayed and can be used to filter the spec list. It has no impact</w:t>
+      </w:r>
+      <w:r>
+        <w:t xml:space="preserve"> or interaction with</w:t>
+      </w:r>
+      <w:r>
+        <w:t xml:space="preserve"> the other fields</w:t>
+      </w:r>
+      <w:r>
+        <w:t>.</w:t>
       </w:r>
     </w:p>
     <w:p>
@@ -4633,7 +4681,12 @@
 </file>
 
 <file path=customXml/item2.xml><?xml version="1.0" encoding="utf-8"?>
-<b:Sources xmlns:b="http://schemas.openxmlformats.org/officeDocument/2006/bibliography" xmlns="http://schemas.openxmlformats.org/officeDocument/2006/bibliography" SelectedStyle="\APA.XSL" StyleName="APA"/>
+<?mso-contentType ?>
+<FormTemplates xmlns="http://schemas.microsoft.com/sharepoint/v3/contenttype/forms">
+  <Display>DocumentLibraryForm</Display>
+  <Edit>DocumentLibraryForm</Edit>
+  <New>DocumentLibraryForm</New>
+</FormTemplates>
 </file>
 
 <file path=customXml/item3.xml><?xml version="1.0" encoding="utf-8"?>
@@ -4867,12 +4920,7 @@
 </file>
 
 <file path=customXml/item4.xml><?xml version="1.0" encoding="utf-8"?>
-<?mso-contentType ?>
-<FormTemplates xmlns="http://schemas.microsoft.com/sharepoint/v3/contenttype/forms">
-  <Display>DocumentLibraryForm</Display>
-  <Edit>DocumentLibraryForm</Edit>
-  <New>DocumentLibraryForm</New>
-</FormTemplates>
+<b:Sources xmlns:b="http://schemas.openxmlformats.org/officeDocument/2006/bibliography" xmlns="http://schemas.openxmlformats.org/officeDocument/2006/bibliography" SelectedStyle="\APA.XSL" StyleName="APA"/>
 </file>
 
 <file path=customXml/itemProps1.xml><?xml version="1.0" encoding="utf-8"?>
@@ -4888,9 +4936,9 @@
 </file>
 
 <file path=customXml/itemProps2.xml><?xml version="1.0" encoding="utf-8"?>
-<ds:datastoreItem xmlns:ds="http://schemas.openxmlformats.org/officeDocument/2006/customXml" ds:itemID="{D5F05914-22D0-4184-A13E-482D3A4013F1}">
+<ds:datastoreItem xmlns:ds="http://schemas.openxmlformats.org/officeDocument/2006/customXml" ds:itemID="{A7F7CBF8-4E5B-4575-9F7C-ACE2275E0E64}">
   <ds:schemaRefs>
-    <ds:schemaRef ds:uri="http://schemas.openxmlformats.org/officeDocument/2006/bibliography"/>
+    <ds:schemaRef ds:uri="http://schemas.microsoft.com/sharepoint/v3/contenttype/forms"/>
   </ds:schemaRefs>
 </ds:datastoreItem>
 </file>
@@ -4916,9 +4964,9 @@
 </file>
 
 <file path=customXml/itemProps4.xml><?xml version="1.0" encoding="utf-8"?>
-<ds:datastoreItem xmlns:ds="http://schemas.openxmlformats.org/officeDocument/2006/customXml" ds:itemID="{A7F7CBF8-4E5B-4575-9F7C-ACE2275E0E64}">
+<ds:datastoreItem xmlns:ds="http://schemas.openxmlformats.org/officeDocument/2006/customXml" ds:itemID="{D5F05914-22D0-4184-A13E-482D3A4013F1}">
   <ds:schemaRefs>
-    <ds:schemaRef ds:uri="http://schemas.microsoft.com/sharepoint/v3/contenttype/forms"/>
+    <ds:schemaRef ds:uri="http://schemas.openxmlformats.org/officeDocument/2006/bibliography"/>
   </ds:schemaRefs>
 </ds:datastoreItem>
 </file>
</xml_diff>

<commit_message>
#61 Allow bulk update to changes in Roles, Departments, Doc Types and Approval Matrices
</commit_message>
<xml_diff>
--- a/spec/help/admin_guide.docx
+++ b/spec/help/admin_guide.docx
@@ -1296,10 +1296,10 @@
             <v:path o:extrusionok="f" gradientshapeok="t" o:connecttype="rect"/>
             <o:lock v:ext="edit" aspectratio="t"/>
           </v:shapetype>
-          <v:shape id="_x0000_i1033" type="#_x0000_t75" style="width:465.75pt;height:429.75pt" o:ole="">
+          <v:shape id="_x0000_i1025" type="#_x0000_t75" style="width:465.75pt;height:429.75pt" o:ole="">
             <v:imagedata r:id="rId12" o:title=""/>
           </v:shape>
-          <o:OLEObject Type="Embed" ProgID="Visio.Drawing.15" ShapeID="_x0000_i1033" DrawAspect="Content" ObjectID="_1761465388" r:id="rId13"/>
+          <o:OLEObject Type="Embed" ProgID="Visio.Drawing.15" ShapeID="_x0000_i1025" DrawAspect="Content" ObjectID="_1770201582" r:id="rId13"/>
         </w:object>
       </w:r>
     </w:p>
@@ -1318,15 +1318,7 @@
         <w:t>Spec is the item being created</w:t>
       </w:r>
       <w:r>
-        <w:t xml:space="preserve">, </w:t>
-      </w:r>
-      <w:proofErr w:type="gramStart"/>
-      <w:r>
-        <w:t>approved</w:t>
-      </w:r>
-      <w:proofErr w:type="gramEnd"/>
-      <w:r>
-        <w:t xml:space="preserve"> and viewed. The workflow for spec processing in covered in the Spec System User Guide.</w:t>
+        <w:t>, approved and viewed. The workflow for spec processing in covered in the Spec System User Guide.</w:t>
       </w:r>
     </w:p>
     <w:p>
@@ -1465,13 +1457,8 @@
         </w:numPr>
       </w:pPr>
       <w:r>
-        <w:t xml:space="preserve">The amount of time since approval or extension when the spec will be automatically </w:t>
-      </w:r>
-      <w:proofErr w:type="gramStart"/>
-      <w:r>
-        <w:t>Obsolete</w:t>
-      </w:r>
-      <w:proofErr w:type="gramEnd"/>
+        <w:t>The amount of time since approval or extension when the spec will be automatically Obsolete</w:t>
+      </w:r>
     </w:p>
     <w:p>
       <w:pPr>
@@ -1553,15 +1540,7 @@
     </w:p>
     <w:p>
       <w:r>
-        <w:t xml:space="preserve">So the department </w:t>
-      </w:r>
-      <w:proofErr w:type="gramStart"/>
-      <w:r>
-        <w:t>Operations:Line</w:t>
-      </w:r>
-      <w:proofErr w:type="gramEnd"/>
-      <w:r>
-        <w:t>1</w:t>
+        <w:t>So the department Operations:Line1</w:t>
       </w:r>
       <w:r>
         <w:t xml:space="preserve"> will be expanded to include the signature requirements and the read all list for the departments: __Generic__, Operations</w:t>
@@ -1596,13 +1575,8 @@
         </w:numPr>
       </w:pPr>
       <w:r>
-        <w:t xml:space="preserve">The roles whose members may read confidential </w:t>
-      </w:r>
-      <w:proofErr w:type="gramStart"/>
-      <w:r>
-        <w:t>documents</w:t>
-      </w:r>
-      <w:proofErr w:type="gramEnd"/>
+        <w:t>The roles whose members may read confidential documents</w:t>
+      </w:r>
     </w:p>
     <w:p>
       <w:pPr>
@@ -1691,16 +1665,72 @@
     </w:p>
     <w:p>
       <w:pPr>
-        <w:rPr>
-          <w:noProof/>
-        </w:rPr>
-      </w:pPr>
-      <w:r>
+        <w:pStyle w:val="Heading1"/>
+      </w:pPr>
+      <w:r>
+        <w:lastRenderedPageBreak/>
         <w:t xml:space="preserve"> </w:t>
       </w:r>
-    </w:p>
+      <w:r>
+        <w:t>Bulk Edit</w:t>
+      </w:r>
+    </w:p>
+    <w:p>
+      <w:r>
+        <w:t xml:space="preserve">The configuration pages can be bulk edited by dropping a .csv file on the </w:t>
+      </w:r>
+      <w:r>
+        <w:t xml:space="preserve">Bulk Update / Insert file selector. The </w:t>
+      </w:r>
+      <w:r>
+        <w:t>file format should follow the format of the file generated with the Download to CS</w:t>
+      </w:r>
+      <w:r>
+        <w:t>V option on the same page.</w:t>
+      </w:r>
+    </w:p>
+    <w:p>
+      <w:r>
+        <w:drawing>
+          <wp:inline distT="0" distB="0" distL="0" distR="0" wp14:anchorId="3A836113" wp14:editId="0481806B">
+            <wp:extent cx="5943600" cy="1502410"/>
+            <wp:effectExtent l="0" t="0" r="0" b="2540"/>
+            <wp:docPr id="162644731" name="Picture 1"/>
+            <wp:cNvGraphicFramePr>
+              <a:graphicFrameLocks xmlns:a="http://schemas.openxmlformats.org/drawingml/2006/main" noChangeAspect="1"/>
+            </wp:cNvGraphicFramePr>
+            <a:graphic xmlns:a="http://schemas.openxmlformats.org/drawingml/2006/main">
+              <a:graphicData uri="http://schemas.openxmlformats.org/drawingml/2006/picture">
+                <pic:pic xmlns:pic="http://schemas.openxmlformats.org/drawingml/2006/picture">
+                  <pic:nvPicPr>
+                    <pic:cNvPr id="162644731" name=""/>
+                    <pic:cNvPicPr/>
+                  </pic:nvPicPr>
+                  <pic:blipFill>
+                    <a:blip r:embed="rId14"/>
+                    <a:stretch>
+                      <a:fillRect/>
+                    </a:stretch>
+                  </pic:blipFill>
+                  <pic:spPr>
+                    <a:xfrm>
+                      <a:off x="0" y="0"/>
+                      <a:ext cx="5943600" cy="1502410"/>
+                    </a:xfrm>
+                    <a:prstGeom prst="rect">
+                      <a:avLst/>
+                    </a:prstGeom>
+                  </pic:spPr>
+                </pic:pic>
+              </a:graphicData>
+            </a:graphic>
+          </wp:inline>
+        </w:drawing>
+      </w:r>
+    </w:p>
+    <w:p/>
     <w:sectPr>
-      <w:footerReference w:type="default" r:id="rId14"/>
+      <w:footerReference w:type="default" r:id="rId15"/>
       <w:type w:val="continuous"/>
       <w:pgSz w:w="12240" w:h="15840" w:code="1"/>
       <w:pgMar w:top="1440" w:right="1440" w:bottom="1440" w:left="1440" w:header="576" w:footer="288" w:gutter="0"/>
@@ -4662,34 +4692,6 @@
 </file>
 
 <file path=customXml/item1.xml><?xml version="1.0" encoding="utf-8"?>
-<p:properties xmlns:p="http://schemas.microsoft.com/office/2006/metadata/properties" xmlns:xsi="http://www.w3.org/2001/XMLSchema-instance" xmlns:pc="http://schemas.microsoft.com/office/infopath/2007/PartnerControls">
-  <documentManagement>
-    <Time xmlns="ae5223fb-1ab4-417b-a193-164136bedac8" xsi:nil="true"/>
-    <SharedWithUsers xmlns="3ac6ce7b-17b7-4664-9b61-86a413a10459">
-      <UserInfo>
-        <DisplayName>Everyone except external users</DisplayName>
-        <AccountId>8</AccountId>
-        <AccountType/>
-      </UserInfo>
-    </SharedWithUsers>
-    <lcf76f155ced4ddcb4097134ff3c332f xmlns="ae5223fb-1ab4-417b-a193-164136bedac8">
-      <Terms xmlns="http://schemas.microsoft.com/office/infopath/2007/PartnerControls"/>
-    </lcf76f155ced4ddcb4097134ff3c332f>
-    <TaxCatchAll xmlns="7917855b-6f5c-4609-ac33-94962ac18981" xsi:nil="true"/>
-  </documentManagement>
-</p:properties>
-</file>
-
-<file path=customXml/item2.xml><?xml version="1.0" encoding="utf-8"?>
-<?mso-contentType ?>
-<FormTemplates xmlns="http://schemas.microsoft.com/sharepoint/v3/contenttype/forms">
-  <Display>DocumentLibraryForm</Display>
-  <Edit>DocumentLibraryForm</Edit>
-  <New>DocumentLibraryForm</New>
-</FormTemplates>
-</file>
-
-<file path=customXml/item3.xml><?xml version="1.0" encoding="utf-8"?>
 <ct:contentTypeSchema xmlns:ct="http://schemas.microsoft.com/office/2006/metadata/contentType" xmlns:ma="http://schemas.microsoft.com/office/2006/metadata/properties/metaAttributes" ct:_="" ma:_="" ma:contentTypeName="Document" ma:contentTypeID="0x010100D69D2F6950FAC241B5C0C8409196225E" ma:contentTypeVersion="13" ma:contentTypeDescription="Create a new document." ma:contentTypeScope="" ma:versionID="c72d90dfa8bdb4db39963a709b947485">
   <xsd:schema xmlns:xsd="http://www.w3.org/2001/XMLSchema" xmlns:xs="http://www.w3.org/2001/XMLSchema" xmlns:p="http://schemas.microsoft.com/office/2006/metadata/properties" xmlns:ns2="3ac6ce7b-17b7-4664-9b61-86a413a10459" xmlns:ns3="ae5223fb-1ab4-417b-a193-164136bedac8" xmlns:ns4="7917855b-6f5c-4609-ac33-94962ac18981" targetNamespace="http://schemas.microsoft.com/office/2006/metadata/properties" ma:root="true" ma:fieldsID="2d6d2d19823edc0abb492fffecd8845c" ns2:_="" ns3:_="" ns4:_="">
     <xsd:import namespace="3ac6ce7b-17b7-4664-9b61-86a413a10459"/>
@@ -4919,31 +4921,39 @@
 </ct:contentTypeSchema>
 </file>
 
+<file path=customXml/item2.xml><?xml version="1.0" encoding="utf-8"?>
+<?mso-contentType ?>
+<FormTemplates xmlns="http://schemas.microsoft.com/sharepoint/v3/contenttype/forms">
+  <Display>DocumentLibraryForm</Display>
+  <Edit>DocumentLibraryForm</Edit>
+  <New>DocumentLibraryForm</New>
+</FormTemplates>
+</file>
+
+<file path=customXml/item3.xml><?xml version="1.0" encoding="utf-8"?>
+<p:properties xmlns:p="http://schemas.microsoft.com/office/2006/metadata/properties" xmlns:xsi="http://www.w3.org/2001/XMLSchema-instance" xmlns:pc="http://schemas.microsoft.com/office/infopath/2007/PartnerControls">
+  <documentManagement>
+    <Time xmlns="ae5223fb-1ab4-417b-a193-164136bedac8" xsi:nil="true"/>
+    <SharedWithUsers xmlns="3ac6ce7b-17b7-4664-9b61-86a413a10459">
+      <UserInfo>
+        <DisplayName>Everyone except external users</DisplayName>
+        <AccountId>8</AccountId>
+        <AccountType/>
+      </UserInfo>
+    </SharedWithUsers>
+    <lcf76f155ced4ddcb4097134ff3c332f xmlns="ae5223fb-1ab4-417b-a193-164136bedac8">
+      <Terms xmlns="http://schemas.microsoft.com/office/infopath/2007/PartnerControls"/>
+    </lcf76f155ced4ddcb4097134ff3c332f>
+    <TaxCatchAll xmlns="7917855b-6f5c-4609-ac33-94962ac18981" xsi:nil="true"/>
+  </documentManagement>
+</p:properties>
+</file>
+
 <file path=customXml/item4.xml><?xml version="1.0" encoding="utf-8"?>
 <b:Sources xmlns:b="http://schemas.openxmlformats.org/officeDocument/2006/bibliography" xmlns="http://schemas.openxmlformats.org/officeDocument/2006/bibliography" SelectedStyle="\APA.XSL" StyleName="APA"/>
 </file>
 
 <file path=customXml/itemProps1.xml><?xml version="1.0" encoding="utf-8"?>
-<ds:datastoreItem xmlns:ds="http://schemas.openxmlformats.org/officeDocument/2006/customXml" ds:itemID="{DDC66EE3-1F0E-43A6-9014-E668C7C4A7B0}">
-  <ds:schemaRefs>
-    <ds:schemaRef ds:uri="http://schemas.microsoft.com/office/2006/metadata/properties"/>
-    <ds:schemaRef ds:uri="http://schemas.microsoft.com/office/infopath/2007/PartnerControls"/>
-    <ds:schemaRef ds:uri="ae5223fb-1ab4-417b-a193-164136bedac8"/>
-    <ds:schemaRef ds:uri="3ac6ce7b-17b7-4664-9b61-86a413a10459"/>
-    <ds:schemaRef ds:uri="7917855b-6f5c-4609-ac33-94962ac18981"/>
-  </ds:schemaRefs>
-</ds:datastoreItem>
-</file>
-
-<file path=customXml/itemProps2.xml><?xml version="1.0" encoding="utf-8"?>
-<ds:datastoreItem xmlns:ds="http://schemas.openxmlformats.org/officeDocument/2006/customXml" ds:itemID="{A7F7CBF8-4E5B-4575-9F7C-ACE2275E0E64}">
-  <ds:schemaRefs>
-    <ds:schemaRef ds:uri="http://schemas.microsoft.com/sharepoint/v3/contenttype/forms"/>
-  </ds:schemaRefs>
-</ds:datastoreItem>
-</file>
-
-<file path=customXml/itemProps3.xml><?xml version="1.0" encoding="utf-8"?>
 <ds:datastoreItem xmlns:ds="http://schemas.openxmlformats.org/officeDocument/2006/customXml" ds:itemID="{2834CA1A-AC71-49FF-93AC-856E2E5FADA0}">
   <ds:schemaRefs>
     <ds:schemaRef ds:uri="http://schemas.microsoft.com/office/2006/metadata/contentType"/>
@@ -4963,6 +4973,26 @@
 </ds:datastoreItem>
 </file>
 
+<file path=customXml/itemProps2.xml><?xml version="1.0" encoding="utf-8"?>
+<ds:datastoreItem xmlns:ds="http://schemas.openxmlformats.org/officeDocument/2006/customXml" ds:itemID="{A7F7CBF8-4E5B-4575-9F7C-ACE2275E0E64}">
+  <ds:schemaRefs>
+    <ds:schemaRef ds:uri="http://schemas.microsoft.com/sharepoint/v3/contenttype/forms"/>
+  </ds:schemaRefs>
+</ds:datastoreItem>
+</file>
+
+<file path=customXml/itemProps3.xml><?xml version="1.0" encoding="utf-8"?>
+<ds:datastoreItem xmlns:ds="http://schemas.openxmlformats.org/officeDocument/2006/customXml" ds:itemID="{DDC66EE3-1F0E-43A6-9014-E668C7C4A7B0}">
+  <ds:schemaRefs>
+    <ds:schemaRef ds:uri="http://schemas.microsoft.com/office/2006/metadata/properties"/>
+    <ds:schemaRef ds:uri="http://schemas.microsoft.com/office/infopath/2007/PartnerControls"/>
+    <ds:schemaRef ds:uri="ae5223fb-1ab4-417b-a193-164136bedac8"/>
+    <ds:schemaRef ds:uri="3ac6ce7b-17b7-4664-9b61-86a413a10459"/>
+    <ds:schemaRef ds:uri="7917855b-6f5c-4609-ac33-94962ac18981"/>
+  </ds:schemaRefs>
+</ds:datastoreItem>
+</file>
+
 <file path=customXml/itemProps4.xml><?xml version="1.0" encoding="utf-8"?>
 <ds:datastoreItem xmlns:ds="http://schemas.openxmlformats.org/officeDocument/2006/customXml" ds:itemID="{D5F05914-22D0-4184-A13E-482D3A4013F1}">
   <ds:schemaRefs>

</xml_diff>